<commit_message>
prepare for the presentation
RT
</commit_message>
<xml_diff>
--- a/presentation/big data.docx
+++ b/presentation/big data.docx
@@ -216,9 +216,6 @@
     <w:p>
       <w:pPr>
         <w:pStyle w:val="2"/>
-        <w:rPr>
-          <w:rFonts w:hint="eastAsia"/>
-        </w:rPr>
       </w:pPr>
       <w:r>
         <w:t>科学研究</w:t>
@@ -306,8 +303,6 @@
       <w:r>
         <w:t>简介</w:t>
       </w:r>
-      <w:bookmarkStart w:id="0" w:name="_GoBack"/>
-      <w:bookmarkEnd w:id="0"/>
     </w:p>
     <w:p>
       <w:pPr>
@@ -321,6 +316,7 @@
       </w:r>
     </w:p>
     <w:p>
+      <w:bookmarkStart w:id="0" w:name="OLE_LINK1"/>
       <w:r>
         <w:t>协同过滤</w:t>
       </w:r>
@@ -330,6 +326,8 @@
         <w:lastRenderedPageBreak/>
         <w:t>主题模型</w:t>
       </w:r>
+      <w:bookmarkStart w:id="1" w:name="_GoBack"/>
+      <w:bookmarkEnd w:id="1"/>
     </w:p>
     <w:p>
       <w:r>
@@ -395,13 +393,8 @@
         <w:t>knn</w:t>
       </w:r>
     </w:p>
-    <w:p>
-      <w:pPr>
-        <w:rPr>
-          <w:rFonts w:hint="eastAsia"/>
-        </w:rPr>
-      </w:pPr>
-    </w:p>
+    <w:bookmarkEnd w:id="0"/>
+    <w:p/>
     <w:p>
       <w:pPr>
         <w:pStyle w:val="1"/>
@@ -484,9 +477,6 @@
     <w:p>
       <w:pPr>
         <w:pStyle w:val="1"/>
-        <w:rPr>
-          <w:rFonts w:hint="eastAsia"/>
-        </w:rPr>
       </w:pPr>
       <w:r>
         <w:t>工业大数据</w:t>

</xml_diff>